<commit_message>
Capstone Project Report- Battle of Neighbourhood
Project report includes 
Introduction, Data, Discussion, Method, Result and Conclusion
</commit_message>
<xml_diff>
--- a/Capstone Project Report- Battle of Neighbourhood.docx
+++ b/Capstone Project Report- Battle of Neighbourhood.docx
@@ -2233,19 +2233,7 @@
         <w:rPr>
           <w:rFonts w:asciiTheme="minorHAnsi" w:hAnsiTheme="minorHAnsi" w:cstheme="minorHAnsi"/>
         </w:rPr>
-        <w:t xml:space="preserve">As I mentioned before, </w:t>
-      </w:r>
-      <w:r>
-        <w:rPr>
-          <w:rFonts w:asciiTheme="minorHAnsi" w:hAnsiTheme="minorHAnsi" w:cstheme="minorHAnsi"/>
-        </w:rPr>
-        <w:t xml:space="preserve">New York and Toronto are big cities </w:t>
-      </w:r>
-      <w:r>
-        <w:rPr>
-          <w:rFonts w:asciiTheme="minorHAnsi" w:hAnsiTheme="minorHAnsi" w:cstheme="minorHAnsi"/>
-        </w:rPr>
-        <w:t xml:space="preserve">with a high population density in a narrow area. The total number of measurements and population densities of the </w:t>
+        <w:t xml:space="preserve">As I mentioned before, New York and Toronto are big cities with a high population density in a narrow area. The total number of measurements and population densities of the </w:t>
       </w:r>
       <w:r>
         <w:rPr>
@@ -2389,7 +2377,21 @@
         <w:rPr>
           <w:rFonts w:asciiTheme="minorHAnsi" w:hAnsiTheme="minorHAnsi" w:cstheme="minorHAnsi"/>
         </w:rPr>
-        <w:t>I also performed data analysis through this information by adding the coordinates of districts and home sales price averages as static data on GitHub. In future studies, these data can also be accessed dynamically from specific platforms or packages.</w:t>
+        <w:t xml:space="preserve">I also performed data analysis through this information by adding the coordinates of districts and </w:t>
+      </w:r>
+      <w:r>
+        <w:rPr>
+          <w:rFonts w:asciiTheme="minorHAnsi" w:hAnsiTheme="minorHAnsi" w:cstheme="minorHAnsi"/>
+        </w:rPr>
+        <w:t>location of various food joints</w:t>
+      </w:r>
+      <w:bookmarkStart w:id="0" w:name="_GoBack"/>
+      <w:bookmarkEnd w:id="0"/>
+      <w:r>
+        <w:rPr>
+          <w:rFonts w:asciiTheme="minorHAnsi" w:hAnsiTheme="minorHAnsi" w:cstheme="minorHAnsi"/>
+        </w:rPr>
+        <w:t xml:space="preserve"> as static data on GitHub. In future studies, these data can also be accessed dynamically from specific platforms or packages.</w:t>
       </w:r>
       <w:r>
         <w:rPr>
@@ -2671,8 +2673,6 @@
           <w:color w:val="auto"/>
         </w:rPr>
       </w:pPr>
-      <w:bookmarkStart w:id="0" w:name="_GoBack"/>
-      <w:bookmarkEnd w:id="0"/>
     </w:p>
     <w:sectPr>
       <w:headerReference w:type="default" r:id="rId19"/>
@@ -4451,6 +4451,7 @@
     <w:rsid w:val="00635469"/>
     <w:rsid w:val="007540F8"/>
     <w:rsid w:val="00AB5A5E"/>
+    <w:rsid w:val="00B5712B"/>
     <w:rsid w:val="00BE7CFD"/>
     <w:rsid w:val="00CB6E23"/>
     <w:rsid w:val="00DA3556"/>

</xml_diff>